<commit_message>
prepared documents for DAAD
</commit_message>
<xml_diff>
--- a/PRIME/Kurzstipendium/04_publication_list_CNussbaum.docx
+++ b/PRIME/Kurzstipendium/04_publication_list_CNussbaum.docx
@@ -1,6 +1,6 @@
 
 <file path=word/document.xml><?xml version="1.0" encoding="utf-8"?>
-<w:document xmlns:wpc="http://schemas.microsoft.com/office/word/2010/wordprocessingCanvas" xmlns:cx="http://schemas.microsoft.com/office/drawing/2014/chartex" xmlns:cx1="http://schemas.microsoft.com/office/drawing/2015/9/8/chartex" xmlns:cx2="http://schemas.microsoft.com/office/drawing/2015/10/21/chartex" xmlns:cx3="http://schemas.microsoft.com/office/drawing/2016/5/9/chartex" xmlns:cx4="http://schemas.microsoft.com/office/drawing/2016/5/10/chartex" xmlns:cx5="http://schemas.microsoft.com/office/drawing/2016/5/11/chartex" xmlns:cx6="http://schemas.microsoft.com/office/drawing/2016/5/12/chartex" xmlns:cx7="http://schemas.microsoft.com/office/drawing/2016/5/13/chartex" xmlns:cx8="http://schemas.microsoft.com/office/drawing/2016/5/14/chartex" xmlns:mc="http://schemas.openxmlformats.org/markup-compatibility/2006" xmlns:aink="http://schemas.microsoft.com/office/drawing/2016/ink" xmlns:am3d="http://schemas.microsoft.com/office/drawing/2017/model3d" xmlns:o="urn:schemas-microsoft-com:office:office" xmlns:oel="http://schemas.microsoft.com/office/2019/extlst" xmlns:r="http://schemas.openxmlformats.org/officeDocument/2006/relationships" xmlns:m="http://schemas.openxmlformats.org/officeDocument/2006/math" xmlns:v="urn:schemas-microsoft-com:vml" xmlns:wp14="http://schemas.microsoft.com/office/word/2010/wordprocessingDrawing" xmlns:wp="http://schemas.openxmlformats.org/drawingml/2006/wordprocessingDrawing" xmlns:w10="urn:schemas-microsoft-com:office:word" xmlns:w="http://schemas.openxmlformats.org/wordprocessingml/2006/main" xmlns:w14="http://schemas.microsoft.com/office/word/2010/wordml" xmlns:w15="http://schemas.microsoft.com/office/word/2012/wordml" xmlns:w16cex="http://schemas.microsoft.com/office/word/2018/wordml/cex" xmlns:w16cid="http://schemas.microsoft.com/office/word/2016/wordml/cid" xmlns:w16="http://schemas.microsoft.com/office/word/2018/wordml" xmlns:w16du="http://schemas.microsoft.com/office/word/2023/wordml/word16du" xmlns:w16sdtdh="http://schemas.microsoft.com/office/word/2020/wordml/sdtdatahash" xmlns:w16sdtfl="http://schemas.microsoft.com/office/word/2024/wordml/sdtformatlock" xmlns:w16se="http://schemas.microsoft.com/office/word/2015/wordml/symex" xmlns:wpg="http://schemas.microsoft.com/office/word/2010/wordprocessingGroup" xmlns:wpi="http://schemas.microsoft.com/office/word/2010/wordprocessingInk" xmlns:wne="http://schemas.microsoft.com/office/word/2006/wordml" xmlns:wps="http://schemas.microsoft.com/office/word/2010/wordprocessingShape" mc:Ignorable="w14 w15 w16se w16cid w16 w16cex w16sdtdh w16sdtfl w16du wp14">
+<w:document xmlns:wpc="http://schemas.microsoft.com/office/word/2010/wordprocessingCanvas" xmlns:cx="http://schemas.microsoft.com/office/drawing/2014/chartex" xmlns:cx1="http://schemas.microsoft.com/office/drawing/2015/9/8/chartex" xmlns:cx2="http://schemas.microsoft.com/office/drawing/2015/10/21/chartex" xmlns:cx3="http://schemas.microsoft.com/office/drawing/2016/5/9/chartex" xmlns:cx4="http://schemas.microsoft.com/office/drawing/2016/5/10/chartex" xmlns:cx5="http://schemas.microsoft.com/office/drawing/2016/5/11/chartex" xmlns:cx6="http://schemas.microsoft.com/office/drawing/2016/5/12/chartex" xmlns:cx7="http://schemas.microsoft.com/office/drawing/2016/5/13/chartex" xmlns:cx8="http://schemas.microsoft.com/office/drawing/2016/5/14/chartex" xmlns:mc="http://schemas.openxmlformats.org/markup-compatibility/2006" xmlns:aink="http://schemas.microsoft.com/office/drawing/2016/ink" xmlns:am3d="http://schemas.microsoft.com/office/drawing/2017/model3d" xmlns:o="urn:schemas-microsoft-com:office:office" xmlns:r="http://schemas.openxmlformats.org/officeDocument/2006/relationships" xmlns:m="http://schemas.openxmlformats.org/officeDocument/2006/math" xmlns:v="urn:schemas-microsoft-com:vml" xmlns:wp14="http://schemas.microsoft.com/office/word/2010/wordprocessingDrawing" xmlns:wp="http://schemas.openxmlformats.org/drawingml/2006/wordprocessingDrawing" xmlns:w10="urn:schemas-microsoft-com:office:word" xmlns:w="http://schemas.openxmlformats.org/wordprocessingml/2006/main" xmlns:w14="http://schemas.microsoft.com/office/word/2010/wordml" xmlns:w15="http://schemas.microsoft.com/office/word/2012/wordml" xmlns:w16cid="http://schemas.microsoft.com/office/word/2016/wordml/cid" xmlns:w16se="http://schemas.microsoft.com/office/word/2015/wordml/symex" xmlns:wpg="http://schemas.microsoft.com/office/word/2010/wordprocessingGroup" xmlns:wpi="http://schemas.microsoft.com/office/word/2010/wordprocessingInk" xmlns:wne="http://schemas.microsoft.com/office/word/2006/wordml" xmlns:wps="http://schemas.microsoft.com/office/word/2010/wordprocessingShape" mc:Ignorable="w14 w15 w16se w16cid wp14">
   <w:body>
     <w:p>
       <w:r>
@@ -823,6 +823,7 @@
           <w:b/>
           <w:bCs/>
         </w:rPr>
+        <w:lastRenderedPageBreak/>
         <w:t>Nussbaum, C.</w:t>
       </w:r>
       <w:r>
@@ -1099,24 +1100,35 @@
         </w:rPr>
       </w:pPr>
       <w:r>
+        <w:rPr>
+          <w:lang w:val="en-US"/>
+        </w:rPr>
         <w:t xml:space="preserve">Lehnen, J., Schweinberger, S. R., &amp; </w:t>
       </w:r>
       <w:r>
         <w:rPr>
           <w:b/>
           <w:bCs/>
+          <w:lang w:val="en-US"/>
         </w:rPr>
         <w:t>Nussbaum C.</w:t>
       </w:r>
       <w:r>
-        <w:t xml:space="preserve"> (minor </w:t>
-      </w:r>
-      <w:proofErr w:type="spellStart"/>
-      <w:r>
-        <w:t>revision</w:t>
-      </w:r>
-      <w:proofErr w:type="spellEnd"/>
-      <w:r>
+        <w:rPr>
+          <w:lang w:val="en-US"/>
+        </w:rPr>
+        <w:t xml:space="preserve"> (</w:t>
+      </w:r>
+      <w:r>
+        <w:rPr>
+          <w:lang w:val="en-US"/>
+        </w:rPr>
+        <w:t>in press</w:t>
+      </w:r>
+      <w:r>
+        <w:rPr>
+          <w:lang w:val="en-US"/>
+        </w:rPr>
         <w:t xml:space="preserve">). </w:t>
       </w:r>
       <w:r>
@@ -1240,7 +1252,10 @@
         <w:t>, S.R. (in preparation) No difference in vocal emotion perception between non-professional singers and instrumentalists</w:t>
       </w:r>
     </w:p>
-    <w:p/>
+    <w:p>
+      <w:bookmarkStart w:id="0" w:name="_GoBack"/>
+      <w:bookmarkEnd w:id="0"/>
+    </w:p>
     <w:p>
       <w:pPr>
         <w:rPr>
@@ -1296,14 +1311,7 @@
           <w:sz w:val="22"/>
           <w:szCs w:val="22"/>
         </w:rPr>
-        <w:t xml:space="preserve"> </w:t>
-      </w:r>
-      <w:r>
-        <w:rPr>
-          <w:sz w:val="22"/>
-          <w:szCs w:val="22"/>
-        </w:rPr>
-        <w:t xml:space="preserve">in voices. Talk at the </w:t>
+        <w:t xml:space="preserve"> in voices. Talk at the </w:t>
       </w:r>
       <w:proofErr w:type="spellStart"/>
       <w:r>
@@ -1360,23 +1368,25 @@
           <w:szCs w:val="22"/>
           <w:lang w:val="de-DE"/>
         </w:rPr>
-        <w:t>., Stelter M., Pletten</w:t>
-      </w:r>
+        <w:t>., Stelter M., Plettenberg, M., &amp; Kaiser, C. (</w:t>
+      </w:r>
+      <w:proofErr w:type="spellStart"/>
       <w:r>
         <w:rPr>
           <w:sz w:val="22"/>
           <w:szCs w:val="22"/>
           <w:lang w:val="de-DE"/>
         </w:rPr>
-        <w:t>b</w:t>
-      </w:r>
+        <w:t>December</w:t>
+      </w:r>
+      <w:proofErr w:type="spellEnd"/>
       <w:r>
         <w:rPr>
           <w:sz w:val="22"/>
           <w:szCs w:val="22"/>
           <w:lang w:val="de-DE"/>
         </w:rPr>
-        <w:t>erg, M., &amp; Kaiser, C. (</w:t>
+        <w:t xml:space="preserve"> 2024) Fehlerkultur in der Wissenschaftskommunikation – Zwischen Transparenz und Perfektionsanspruch. Workshop at </w:t>
       </w:r>
       <w:proofErr w:type="spellStart"/>
       <w:r>
@@ -1385,7 +1395,7 @@
           <w:szCs w:val="22"/>
           <w:lang w:val="de-DE"/>
         </w:rPr>
-        <w:t>December</w:t>
+        <w:t>the</w:t>
       </w:r>
       <w:proofErr w:type="spellEnd"/>
       <w:r>
@@ -1394,91 +1404,25 @@
           <w:szCs w:val="22"/>
           <w:lang w:val="de-DE"/>
         </w:rPr>
-        <w:t xml:space="preserve"> 2024)</w:t>
-      </w:r>
+        <w:t xml:space="preserve"> Forum </w:t>
+      </w:r>
+      <w:proofErr w:type="spellStart"/>
       <w:r>
         <w:rPr>
           <w:sz w:val="22"/>
           <w:szCs w:val="22"/>
           <w:lang w:val="de-DE"/>
         </w:rPr>
-        <w:t xml:space="preserve"> </w:t>
-      </w:r>
+        <w:t>for</w:t>
+      </w:r>
+      <w:proofErr w:type="spellEnd"/>
       <w:r>
         <w:rPr>
           <w:sz w:val="22"/>
           <w:szCs w:val="22"/>
           <w:lang w:val="de-DE"/>
         </w:rPr>
-        <w:t>Fehlerkultur in der Wissenschaftskommunikation – Zwischen Transparenz und</w:t>
-      </w:r>
-      <w:r>
-        <w:rPr>
-          <w:sz w:val="22"/>
-          <w:szCs w:val="22"/>
-          <w:lang w:val="de-DE"/>
-        </w:rPr>
-        <w:t xml:space="preserve"> </w:t>
-      </w:r>
-      <w:r>
-        <w:rPr>
-          <w:sz w:val="22"/>
-          <w:szCs w:val="22"/>
-          <w:lang w:val="de-DE"/>
-        </w:rPr>
-        <w:t xml:space="preserve">Perfektionsanspruch. Workshop at </w:t>
-      </w:r>
-      <w:proofErr w:type="spellStart"/>
-      <w:r>
-        <w:rPr>
-          <w:sz w:val="22"/>
-          <w:szCs w:val="22"/>
-          <w:lang w:val="de-DE"/>
-        </w:rPr>
-        <w:t>the</w:t>
-      </w:r>
-      <w:proofErr w:type="spellEnd"/>
-      <w:r>
-        <w:rPr>
-          <w:sz w:val="22"/>
-          <w:szCs w:val="22"/>
-          <w:lang w:val="de-DE"/>
-        </w:rPr>
-        <w:t xml:space="preserve"> Forum </w:t>
-      </w:r>
-      <w:proofErr w:type="spellStart"/>
-      <w:r>
-        <w:rPr>
-          <w:sz w:val="22"/>
-          <w:szCs w:val="22"/>
-          <w:lang w:val="de-DE"/>
-        </w:rPr>
-        <w:t>for</w:t>
-      </w:r>
-      <w:proofErr w:type="spellEnd"/>
-      <w:r>
-        <w:rPr>
-          <w:sz w:val="22"/>
-          <w:szCs w:val="22"/>
-          <w:lang w:val="de-DE"/>
-        </w:rPr>
-        <w:t xml:space="preserve"> Science Communication,</w:t>
-      </w:r>
-      <w:r>
-        <w:rPr>
-          <w:sz w:val="22"/>
-          <w:szCs w:val="22"/>
-          <w:lang w:val="de-DE"/>
-        </w:rPr>
-        <w:t xml:space="preserve"> </w:t>
-      </w:r>
-      <w:r>
-        <w:rPr>
-          <w:sz w:val="22"/>
-          <w:szCs w:val="22"/>
-          <w:lang w:val="de-DE"/>
-        </w:rPr>
-        <w:t>Berlin, Germany.</w:t>
+        <w:t xml:space="preserve"> Science Communication, Berlin, Germany.</w:t>
       </w:r>
     </w:p>
     <w:p>
@@ -1533,70 +1477,7 @@
           <w:sz w:val="22"/>
           <w:szCs w:val="22"/>
         </w:rPr>
-        <w:t xml:space="preserve"> </w:t>
-      </w:r>
-      <w:r>
-        <w:rPr>
-          <w:sz w:val="22"/>
-          <w:szCs w:val="22"/>
-        </w:rPr>
-        <w:t>(October 2024)</w:t>
-      </w:r>
-      <w:r>
-        <w:rPr>
-          <w:sz w:val="22"/>
-          <w:szCs w:val="22"/>
-        </w:rPr>
-        <w:t xml:space="preserve"> </w:t>
-      </w:r>
-      <w:r>
-        <w:rPr>
-          <w:sz w:val="22"/>
-          <w:szCs w:val="22"/>
-        </w:rPr>
-        <w:t>Hear your (E)motion in dancing: Effects of motion-sound congruency and</w:t>
-      </w:r>
-      <w:r>
-        <w:rPr>
-          <w:sz w:val="22"/>
-          <w:szCs w:val="22"/>
-        </w:rPr>
-        <w:t xml:space="preserve"> </w:t>
-      </w:r>
-      <w:r>
-        <w:rPr>
-          <w:sz w:val="22"/>
-          <w:szCs w:val="22"/>
-        </w:rPr>
-        <w:t>motion-modulated music on perceived sense of agency and motor activity.</w:t>
-      </w:r>
-      <w:r>
-        <w:rPr>
-          <w:sz w:val="22"/>
-          <w:szCs w:val="22"/>
-        </w:rPr>
-        <w:t xml:space="preserve"> </w:t>
-      </w:r>
-      <w:r>
-        <w:rPr>
-          <w:sz w:val="22"/>
-          <w:szCs w:val="22"/>
-        </w:rPr>
-        <w:t>Poster presentation at the 62. Annual Meeting of the Society for Psychophysiological</w:t>
-      </w:r>
-      <w:r>
-        <w:rPr>
-          <w:sz w:val="22"/>
-          <w:szCs w:val="22"/>
-        </w:rPr>
-        <w:t xml:space="preserve"> </w:t>
-      </w:r>
-      <w:r>
-        <w:rPr>
-          <w:sz w:val="22"/>
-          <w:szCs w:val="22"/>
-        </w:rPr>
-        <w:t>Research (SPR), Prag, Czech Republic.</w:t>
+        <w:t xml:space="preserve"> (October 2024) Hear your (E)motion in dancing: Effects of motion-sound congruency and motion-modulated music on perceived sense of agency and motor activity. Poster presentation at the 62. Annual Meeting of the Society for Psychophysiological Research (SPR), Prag, Czech Republic.</w:t>
       </w:r>
     </w:p>
     <w:p>
@@ -1650,65 +1531,7 @@
           <w:sz w:val="22"/>
           <w:szCs w:val="22"/>
         </w:rPr>
-        <w:t>, S. R. (Oktober 2024) Electrophysiological</w:t>
-      </w:r>
-      <w:r>
-        <w:rPr>
-          <w:sz w:val="22"/>
-          <w:szCs w:val="22"/>
-        </w:rPr>
-        <w:t xml:space="preserve"> </w:t>
-      </w:r>
-      <w:r>
-        <w:rPr>
-          <w:sz w:val="22"/>
-          <w:szCs w:val="22"/>
-        </w:rPr>
-        <w:t xml:space="preserve">insights into the role of musicality for vocal emotion perception. Talk at </w:t>
-      </w:r>
-      <w:proofErr w:type="gramStart"/>
-      <w:r>
-        <w:rPr>
-          <w:sz w:val="22"/>
-          <w:szCs w:val="22"/>
-        </w:rPr>
-        <w:t>the</w:t>
-      </w:r>
-      <w:r>
-        <w:rPr>
-          <w:sz w:val="22"/>
-          <w:szCs w:val="22"/>
-        </w:rPr>
-        <w:t xml:space="preserve"> </w:t>
-      </w:r>
-      <w:r>
-        <w:rPr>
-          <w:sz w:val="22"/>
-          <w:szCs w:val="22"/>
-        </w:rPr>
-        <w:t>64</w:t>
-      </w:r>
-      <w:proofErr w:type="gramEnd"/>
-      <w:r>
-        <w:rPr>
-          <w:sz w:val="22"/>
-          <w:szCs w:val="22"/>
-        </w:rPr>
-        <w:t>. Annual Meeting of the Society for Psychophysiological Research (SPR),</w:t>
-      </w:r>
-      <w:r>
-        <w:rPr>
-          <w:sz w:val="22"/>
-          <w:szCs w:val="22"/>
-        </w:rPr>
-        <w:t xml:space="preserve"> </w:t>
-      </w:r>
-      <w:r>
-        <w:rPr>
-          <w:sz w:val="22"/>
-          <w:szCs w:val="22"/>
-        </w:rPr>
-        <w:t>Prag, Czech Republic.</w:t>
+        <w:t>, S. R. (Oktober 2024) Electrophysiological insights into the role of musicality for vocal emotion perception. Talk at the 64. Annual Meeting of the Society for Psychophysiological Research (SPR), Prag, Czech Republic.</w:t>
       </w:r>
     </w:p>
     <w:p>
@@ -1739,7 +1562,6 @@
           <w:sz w:val="22"/>
           <w:szCs w:val="22"/>
         </w:rPr>
-        <w:lastRenderedPageBreak/>
         <w:t>Nussbaum, C.</w:t>
       </w:r>
       <w:r>
@@ -1763,21 +1585,7 @@
           <w:sz w:val="22"/>
           <w:szCs w:val="22"/>
         </w:rPr>
-        <w:t>, S. R. (August 2024) Naturalness of voices –</w:t>
-      </w:r>
-      <w:r>
-        <w:rPr>
-          <w:sz w:val="22"/>
-          <w:szCs w:val="22"/>
-        </w:rPr>
-        <w:t xml:space="preserve"> </w:t>
-      </w:r>
-      <w:r>
-        <w:rPr>
-          <w:sz w:val="22"/>
-          <w:szCs w:val="22"/>
-        </w:rPr>
-        <w:t xml:space="preserve">from human to artificial agents. Talk at the 2nd </w:t>
+        <w:t xml:space="preserve">, S. R. (August 2024) Naturalness of voices – from human to artificial agents. Talk at the 2nd </w:t>
       </w:r>
       <w:proofErr w:type="spellStart"/>
       <w:r>
@@ -1890,7 +1698,15 @@
           <w:sz w:val="22"/>
           <w:szCs w:val="22"/>
         </w:rPr>
-        <w:t>at the 18th International Conference on Language and Social Psychology</w:t>
+        <w:t xml:space="preserve">at the 18th International Conference on Language </w:t>
+      </w:r>
+      <w:r>
+        <w:rPr>
+          <w:sz w:val="22"/>
+          <w:szCs w:val="22"/>
+        </w:rPr>
+        <w:lastRenderedPageBreak/>
+        <w:t>and Social Psychology</w:t>
       </w:r>
       <w:r>
         <w:rPr>
@@ -1956,35 +1772,7 @@
           <w:sz w:val="22"/>
           <w:szCs w:val="22"/>
         </w:rPr>
-        <w:t xml:space="preserve"> (April 2024) The interplay of perceived naturalness and emotionality</w:t>
-      </w:r>
-      <w:r>
-        <w:rPr>
-          <w:sz w:val="22"/>
-          <w:szCs w:val="22"/>
-        </w:rPr>
-        <w:t xml:space="preserve"> </w:t>
-      </w:r>
-      <w:r>
-        <w:rPr>
-          <w:sz w:val="22"/>
-          <w:szCs w:val="22"/>
-        </w:rPr>
-        <w:t>in voices. Invited talk at Symposium accompanying the 31st EPS</w:t>
-      </w:r>
-      <w:r>
-        <w:rPr>
-          <w:sz w:val="22"/>
-          <w:szCs w:val="22"/>
-        </w:rPr>
-        <w:t xml:space="preserve"> </w:t>
-      </w:r>
-      <w:r>
-        <w:rPr>
-          <w:sz w:val="22"/>
-          <w:szCs w:val="22"/>
-        </w:rPr>
-        <w:t>Prize Lecture. Experimental Psychology Society (EPS), Nottingham, UK</w:t>
+        <w:t xml:space="preserve"> (April 2024) The interplay of perceived naturalness and emotionality in voices. Invited talk at Symposium accompanying the 31st EPS Prize Lecture. Experimental Psychology Society (EPS), Nottingham, UK</w:t>
       </w:r>
     </w:p>
     <w:p>
@@ -2038,63 +1826,7 @@
           <w:sz w:val="22"/>
           <w:szCs w:val="22"/>
         </w:rPr>
-        <w:t>, S. R. (October 2023) Links</w:t>
-      </w:r>
-      <w:r>
-        <w:rPr>
-          <w:sz w:val="22"/>
-          <w:szCs w:val="22"/>
-        </w:rPr>
-        <w:t xml:space="preserve"> </w:t>
-      </w:r>
-      <w:r>
-        <w:rPr>
-          <w:sz w:val="22"/>
-          <w:szCs w:val="22"/>
-        </w:rPr>
-        <w:t>Between Musicality and Vocal Emotion Perception – a Matter of Music</w:t>
-      </w:r>
-      <w:r>
-        <w:rPr>
-          <w:sz w:val="22"/>
-          <w:szCs w:val="22"/>
-        </w:rPr>
-        <w:t xml:space="preserve"> </w:t>
-      </w:r>
-      <w:r>
-        <w:rPr>
-          <w:sz w:val="22"/>
-          <w:szCs w:val="22"/>
-        </w:rPr>
-        <w:t xml:space="preserve">Training or Natural Auditory Sensitivity? Poster </w:t>
-      </w:r>
-      <w:r>
-        <w:rPr>
-          <w:sz w:val="22"/>
-          <w:szCs w:val="22"/>
-        </w:rPr>
-        <w:t>presentation</w:t>
-      </w:r>
-      <w:r>
-        <w:rPr>
-          <w:sz w:val="22"/>
-          <w:szCs w:val="22"/>
-        </w:rPr>
-        <w:t xml:space="preserve"> at CELISE</w:t>
-      </w:r>
-      <w:r>
-        <w:rPr>
-          <w:sz w:val="22"/>
-          <w:szCs w:val="22"/>
-        </w:rPr>
-        <w:t xml:space="preserve"> </w:t>
-      </w:r>
-      <w:r>
-        <w:rPr>
-          <w:sz w:val="22"/>
-          <w:szCs w:val="22"/>
-        </w:rPr>
-        <w:t>(Center for Lifespan Developmental Science) workshop, Jena, Germany</w:t>
+        <w:t>, S. R. (October 2023) Links Between Musicality and Vocal Emotion Perception – a Matter of Music Training or Natural Auditory Sensitivity? Poster presentation at CELISE (Center for Lifespan Developmental Science) workshop, Jena, Germany</w:t>
       </w:r>
     </w:p>
     <w:p>
@@ -2148,65 +1880,7 @@
           <w:sz w:val="22"/>
           <w:szCs w:val="22"/>
         </w:rPr>
-        <w:t>, S. R. (July 2023) Integration</w:t>
-      </w:r>
-      <w:r>
-        <w:rPr>
-          <w:sz w:val="22"/>
-          <w:szCs w:val="22"/>
-        </w:rPr>
-        <w:t xml:space="preserve"> </w:t>
-      </w:r>
-      <w:r>
-        <w:rPr>
-          <w:sz w:val="22"/>
-          <w:szCs w:val="22"/>
-        </w:rPr>
-        <w:t>of auditory cues for vocal emotion perception – differences between musicians</w:t>
-      </w:r>
-      <w:r>
-        <w:rPr>
-          <w:sz w:val="22"/>
-          <w:szCs w:val="22"/>
-        </w:rPr>
-        <w:t xml:space="preserve"> </w:t>
-      </w:r>
-      <w:r>
-        <w:rPr>
-          <w:sz w:val="22"/>
-          <w:szCs w:val="22"/>
-        </w:rPr>
-        <w:t xml:space="preserve">and non-musicians. Talk </w:t>
-      </w:r>
-      <w:proofErr w:type="gramStart"/>
-      <w:r>
-        <w:rPr>
-          <w:sz w:val="22"/>
-          <w:szCs w:val="22"/>
-        </w:rPr>
-        <w:t>at</w:t>
-      </w:r>
-      <w:proofErr w:type="gramEnd"/>
-      <w:r>
-        <w:rPr>
-          <w:sz w:val="22"/>
-          <w:szCs w:val="22"/>
-        </w:rPr>
-        <w:t xml:space="preserve"> the 21. World Congress of Psychophysiology</w:t>
-      </w:r>
-      <w:r>
-        <w:rPr>
-          <w:sz w:val="22"/>
-          <w:szCs w:val="22"/>
-        </w:rPr>
-        <w:t xml:space="preserve"> </w:t>
-      </w:r>
-      <w:r>
-        <w:rPr>
-          <w:sz w:val="22"/>
-          <w:szCs w:val="22"/>
-        </w:rPr>
-        <w:t>(IOP), Geneva, Switzerland</w:t>
+        <w:t>, S. R. (July 2023) Integration of auditory cues for vocal emotion perception – differences between musicians and non-musicians. Talk at the 21. World Congress of Psychophysiology (IOP), Geneva, Switzerland</w:t>
       </w:r>
     </w:p>
     <w:p>
@@ -2260,51 +1934,7 @@
           <w:sz w:val="22"/>
           <w:szCs w:val="22"/>
         </w:rPr>
-        <w:t>, S. R. (March 2023) Sensitive</w:t>
-      </w:r>
-      <w:r>
-        <w:rPr>
-          <w:sz w:val="22"/>
-          <w:szCs w:val="22"/>
-        </w:rPr>
-        <w:t xml:space="preserve"> </w:t>
-      </w:r>
-      <w:r>
-        <w:rPr>
-          <w:sz w:val="22"/>
-          <w:szCs w:val="22"/>
-        </w:rPr>
-        <w:t>to Melodies – How musicality benefits the processing of vocal emotions. Talk</w:t>
-      </w:r>
-      <w:r>
-        <w:rPr>
-          <w:sz w:val="22"/>
-          <w:szCs w:val="22"/>
-        </w:rPr>
-        <w:t xml:space="preserve"> </w:t>
-      </w:r>
-      <w:r>
-        <w:rPr>
-          <w:sz w:val="22"/>
-          <w:szCs w:val="22"/>
-        </w:rPr>
-        <w:t xml:space="preserve">at </w:t>
-      </w:r>
-      <w:proofErr w:type="gramStart"/>
-      <w:r>
-        <w:rPr>
-          <w:sz w:val="22"/>
-          <w:szCs w:val="22"/>
-        </w:rPr>
-        <w:t>the 65</w:t>
-      </w:r>
-      <w:proofErr w:type="gramEnd"/>
-      <w:r>
-        <w:rPr>
-          <w:sz w:val="22"/>
-          <w:szCs w:val="22"/>
-        </w:rPr>
-        <w:t>. Conference of Experimental Psychologists (</w:t>
+        <w:t>, S. R. (March 2023) Sensitive to Melodies – How musicality benefits the processing of vocal emotions. Talk at the 65. Conference of Experimental Psychologists (</w:t>
       </w:r>
       <w:proofErr w:type="spellStart"/>
       <w:r>
@@ -2358,81 +1988,7 @@
           <w:sz w:val="22"/>
           <w:szCs w:val="22"/>
         </w:rPr>
-        <w:t xml:space="preserve"> (September/October 2022) Links Between Musicality and Vocal</w:t>
-      </w:r>
-      <w:r>
-        <w:rPr>
-          <w:sz w:val="22"/>
-          <w:szCs w:val="22"/>
-        </w:rPr>
-        <w:t xml:space="preserve"> </w:t>
-      </w:r>
-      <w:r>
-        <w:rPr>
-          <w:sz w:val="22"/>
-          <w:szCs w:val="22"/>
-        </w:rPr>
-        <w:t xml:space="preserve">Emotion Perception: Acoustic parameters and electrophysiological </w:t>
-      </w:r>
-      <w:proofErr w:type="gramStart"/>
-      <w:r>
-        <w:rPr>
-          <w:sz w:val="22"/>
-          <w:szCs w:val="22"/>
-        </w:rPr>
-        <w:t>correlates</w:t>
-      </w:r>
-      <w:proofErr w:type="gramEnd"/>
-      <w:r>
-        <w:rPr>
-          <w:sz w:val="22"/>
-          <w:szCs w:val="22"/>
-        </w:rPr>
-        <w:t>.</w:t>
-      </w:r>
-      <w:r>
-        <w:rPr>
-          <w:sz w:val="22"/>
-          <w:szCs w:val="22"/>
-        </w:rPr>
-        <w:t xml:space="preserve"> </w:t>
-      </w:r>
-      <w:r>
-        <w:rPr>
-          <w:sz w:val="22"/>
-          <w:szCs w:val="22"/>
-        </w:rPr>
-        <w:t xml:space="preserve">Talk </w:t>
-      </w:r>
-      <w:proofErr w:type="gramStart"/>
-      <w:r>
-        <w:rPr>
-          <w:sz w:val="22"/>
-          <w:szCs w:val="22"/>
-        </w:rPr>
-        <w:t>at</w:t>
-      </w:r>
-      <w:proofErr w:type="gramEnd"/>
-      <w:r>
-        <w:rPr>
-          <w:sz w:val="22"/>
-          <w:szCs w:val="22"/>
-        </w:rPr>
-        <w:t xml:space="preserve"> the 62. Annual Meeting of the Society for Psychophysiological</w:t>
-      </w:r>
-      <w:r>
-        <w:rPr>
-          <w:sz w:val="22"/>
-          <w:szCs w:val="22"/>
-        </w:rPr>
-        <w:t xml:space="preserve"> </w:t>
-      </w:r>
-      <w:r>
-        <w:rPr>
-          <w:sz w:val="22"/>
-          <w:szCs w:val="22"/>
-        </w:rPr>
-        <w:t xml:space="preserve">Research (SPR), Vancouver, Canada. </w:t>
+        <w:t xml:space="preserve"> (September/October 2022) Links Between Musicality and Vocal Emotion Perception: Acoustic parameters and electrophysiological correlates. Talk at the 62. Annual Meeting of the Society for Psychophysiological Research (SPR), Vancouver, Canada. </w:t>
       </w:r>
     </w:p>
     <w:p>
@@ -2525,51 +2081,7 @@
           <w:sz w:val="22"/>
           <w:szCs w:val="22"/>
         </w:rPr>
-        <w:t>, S. R. (March</w:t>
-      </w:r>
-      <w:r>
-        <w:rPr>
-          <w:sz w:val="22"/>
-          <w:szCs w:val="22"/>
-        </w:rPr>
-        <w:t xml:space="preserve"> </w:t>
-      </w:r>
-      <w:r>
-        <w:rPr>
-          <w:sz w:val="22"/>
-          <w:szCs w:val="22"/>
-        </w:rPr>
-        <w:t xml:space="preserve">2022) Perceived naturalness of emotional voice morphs. Talk at </w:t>
-      </w:r>
-      <w:proofErr w:type="gramStart"/>
-      <w:r>
-        <w:rPr>
-          <w:sz w:val="22"/>
-          <w:szCs w:val="22"/>
-        </w:rPr>
-        <w:t>the 64</w:t>
-      </w:r>
-      <w:proofErr w:type="gramEnd"/>
-      <w:r>
-        <w:rPr>
-          <w:sz w:val="22"/>
-          <w:szCs w:val="22"/>
-        </w:rPr>
-        <w:t>.</w:t>
-      </w:r>
-      <w:r>
-        <w:rPr>
-          <w:sz w:val="22"/>
-          <w:szCs w:val="22"/>
-        </w:rPr>
-        <w:t xml:space="preserve"> </w:t>
-      </w:r>
-      <w:r>
-        <w:rPr>
-          <w:sz w:val="22"/>
-          <w:szCs w:val="22"/>
-        </w:rPr>
-        <w:t>Conference of Experimental Psychologists (</w:t>
+        <w:t>, S. R. (March 2022) Perceived naturalness of emotional voice morphs. Talk at the 64. Conference of Experimental Psychologists (</w:t>
       </w:r>
       <w:proofErr w:type="spellStart"/>
       <w:r>
@@ -2625,37 +2137,14 @@
           <w:szCs w:val="22"/>
           <w:lang w:val="de-DE"/>
         </w:rPr>
-        <w:t xml:space="preserve"> (September 2021) Musikalität und die Fähigkeit zur Emotionserkennung in</w:t>
-      </w:r>
-      <w:r>
-        <w:rPr>
-          <w:sz w:val="22"/>
-          <w:szCs w:val="22"/>
-          <w:lang w:val="de-DE"/>
-        </w:rPr>
-        <w:t xml:space="preserve"> </w:t>
-      </w:r>
-      <w:r>
-        <w:rPr>
-          <w:sz w:val="22"/>
-          <w:szCs w:val="22"/>
-          <w:lang w:val="de-DE"/>
-        </w:rPr>
-        <w:t xml:space="preserve">der menschlichen Stimme. </w:t>
-      </w:r>
-      <w:r>
-        <w:rPr>
-          <w:sz w:val="22"/>
-          <w:szCs w:val="22"/>
-        </w:rPr>
-        <w:t>Talk at the training workshop of the Herbert</w:t>
-      </w:r>
-      <w:r>
-        <w:rPr>
-          <w:sz w:val="22"/>
-          <w:szCs w:val="22"/>
-        </w:rPr>
-        <w:t xml:space="preserve"> </w:t>
+        <w:t xml:space="preserve"> (September 2021) Musikalität und die Fähigkeit zur Emotionserkennung in der menschlichen Stimme. </w:t>
+      </w:r>
+      <w:r>
+        <w:rPr>
+          <w:sz w:val="22"/>
+          <w:szCs w:val="22"/>
+        </w:rPr>
+        <w:t xml:space="preserve">Talk at the training workshop of the Herbert </w:t>
       </w:r>
       <w:proofErr w:type="spellStart"/>
       <w:r>
@@ -2805,65 +2294,7 @@
           <w:sz w:val="22"/>
           <w:szCs w:val="22"/>
         </w:rPr>
-        <w:t>,</w:t>
-      </w:r>
-      <w:r>
-        <w:rPr>
-          <w:sz w:val="22"/>
-          <w:szCs w:val="22"/>
-        </w:rPr>
-        <w:t xml:space="preserve"> </w:t>
-      </w:r>
-      <w:r>
-        <w:rPr>
-          <w:sz w:val="22"/>
-          <w:szCs w:val="22"/>
-        </w:rPr>
-        <w:t>S. R. (March 2020, cancelled) The role of timbre and fundamental</w:t>
-      </w:r>
-      <w:r>
-        <w:rPr>
-          <w:sz w:val="22"/>
-          <w:szCs w:val="22"/>
-        </w:rPr>
-        <w:t xml:space="preserve"> </w:t>
-      </w:r>
-      <w:r>
-        <w:rPr>
-          <w:sz w:val="22"/>
-          <w:szCs w:val="22"/>
-        </w:rPr>
-        <w:t xml:space="preserve">frequency in vocal emotion adaptation. Talk </w:t>
-      </w:r>
-      <w:proofErr w:type="gramStart"/>
-      <w:r>
-        <w:rPr>
-          <w:sz w:val="22"/>
-          <w:szCs w:val="22"/>
-        </w:rPr>
-        <w:t>at</w:t>
-      </w:r>
-      <w:proofErr w:type="gramEnd"/>
-      <w:r>
-        <w:rPr>
-          <w:sz w:val="22"/>
-          <w:szCs w:val="22"/>
-        </w:rPr>
-        <w:t xml:space="preserve"> the 62. Conference of</w:t>
-      </w:r>
-      <w:r>
-        <w:rPr>
-          <w:sz w:val="22"/>
-          <w:szCs w:val="22"/>
-        </w:rPr>
-        <w:t xml:space="preserve"> </w:t>
-      </w:r>
-      <w:r>
-        <w:rPr>
-          <w:sz w:val="22"/>
-          <w:szCs w:val="22"/>
-        </w:rPr>
-        <w:t>Experimental Psychologists (</w:t>
+        <w:t>, S. R. (March 2020, cancelled) The role of timbre and fundamental frequency in vocal emotion adaptation. Talk at the 62. Conference of Experimental Psychologists (</w:t>
       </w:r>
       <w:proofErr w:type="spellStart"/>
       <w:r>
@@ -2965,63 +2396,7 @@
           <w:sz w:val="22"/>
           <w:szCs w:val="22"/>
         </w:rPr>
-        <w:t>, S. R.</w:t>
-      </w:r>
-      <w:r>
-        <w:rPr>
-          <w:sz w:val="22"/>
-          <w:szCs w:val="22"/>
-        </w:rPr>
-        <w:t xml:space="preserve"> </w:t>
-      </w:r>
-      <w:r>
-        <w:rPr>
-          <w:sz w:val="22"/>
-          <w:szCs w:val="22"/>
-        </w:rPr>
-        <w:t>(January 2020) The role of timbre and fundamental frequency in vocal emotion</w:t>
-      </w:r>
-      <w:r>
-        <w:rPr>
-          <w:sz w:val="22"/>
-          <w:szCs w:val="22"/>
-        </w:rPr>
-        <w:t xml:space="preserve"> </w:t>
-      </w:r>
-      <w:r>
-        <w:rPr>
-          <w:sz w:val="22"/>
-          <w:szCs w:val="22"/>
-        </w:rPr>
-        <w:t xml:space="preserve">adaptation. Poster </w:t>
-      </w:r>
-      <w:r>
-        <w:rPr>
-          <w:sz w:val="22"/>
-          <w:szCs w:val="22"/>
-        </w:rPr>
-        <w:t>presentation</w:t>
-      </w:r>
-      <w:r>
-        <w:rPr>
-          <w:sz w:val="22"/>
-          <w:szCs w:val="22"/>
-        </w:rPr>
-        <w:t xml:space="preserve"> at the Experimental Psychology Society (EPS)</w:t>
-      </w:r>
-      <w:r>
-        <w:rPr>
-          <w:sz w:val="22"/>
-          <w:szCs w:val="22"/>
-        </w:rPr>
-        <w:t xml:space="preserve"> </w:t>
-      </w:r>
-      <w:r>
-        <w:rPr>
-          <w:sz w:val="22"/>
-          <w:szCs w:val="22"/>
-        </w:rPr>
-        <w:t>London Meeting, London, UK.</w:t>
+        <w:t>, S. R. (January 2020) The role of timbre and fundamental frequency in vocal emotion adaptation. Poster presentation at the Experimental Psychology Society (EPS) London Meeting, London, UK.</w:t>
       </w:r>
     </w:p>
     <w:sectPr>
@@ -3035,7 +2410,7 @@
 </file>
 
 <file path=word/numbering.xml><?xml version="1.0" encoding="utf-8"?>
-<w:numbering xmlns:wpc="http://schemas.microsoft.com/office/word/2010/wordprocessingCanvas" xmlns:cx="http://schemas.microsoft.com/office/drawing/2014/chartex" xmlns:cx1="http://schemas.microsoft.com/office/drawing/2015/9/8/chartex" xmlns:cx2="http://schemas.microsoft.com/office/drawing/2015/10/21/chartex" xmlns:cx3="http://schemas.microsoft.com/office/drawing/2016/5/9/chartex" xmlns:cx4="http://schemas.microsoft.com/office/drawing/2016/5/10/chartex" xmlns:cx5="http://schemas.microsoft.com/office/drawing/2016/5/11/chartex" xmlns:cx6="http://schemas.microsoft.com/office/drawing/2016/5/12/chartex" xmlns:cx7="http://schemas.microsoft.com/office/drawing/2016/5/13/chartex" xmlns:cx8="http://schemas.microsoft.com/office/drawing/2016/5/14/chartex" xmlns:mc="http://schemas.openxmlformats.org/markup-compatibility/2006" xmlns:aink="http://schemas.microsoft.com/office/drawing/2016/ink" xmlns:am3d="http://schemas.microsoft.com/office/drawing/2017/model3d" xmlns:o="urn:schemas-microsoft-com:office:office" xmlns:oel="http://schemas.microsoft.com/office/2019/extlst" xmlns:r="http://schemas.openxmlformats.org/officeDocument/2006/relationships" xmlns:m="http://schemas.openxmlformats.org/officeDocument/2006/math" xmlns:v="urn:schemas-microsoft-com:vml" xmlns:wp14="http://schemas.microsoft.com/office/word/2010/wordprocessingDrawing" xmlns:wp="http://schemas.openxmlformats.org/drawingml/2006/wordprocessingDrawing" xmlns:w10="urn:schemas-microsoft-com:office:word" xmlns:w="http://schemas.openxmlformats.org/wordprocessingml/2006/main" xmlns:w14="http://schemas.microsoft.com/office/word/2010/wordml" xmlns:w15="http://schemas.microsoft.com/office/word/2012/wordml" xmlns:w16cex="http://schemas.microsoft.com/office/word/2018/wordml/cex" xmlns:w16cid="http://schemas.microsoft.com/office/word/2016/wordml/cid" xmlns:w16="http://schemas.microsoft.com/office/word/2018/wordml" xmlns:w16du="http://schemas.microsoft.com/office/word/2023/wordml/word16du" xmlns:w16sdtdh="http://schemas.microsoft.com/office/word/2020/wordml/sdtdatahash" xmlns:w16sdtfl="http://schemas.microsoft.com/office/word/2024/wordml/sdtformatlock" xmlns:w16se="http://schemas.microsoft.com/office/word/2015/wordml/symex" xmlns:wpg="http://schemas.microsoft.com/office/word/2010/wordprocessingGroup" xmlns:wpi="http://schemas.microsoft.com/office/word/2010/wordprocessingInk" xmlns:wne="http://schemas.microsoft.com/office/word/2006/wordml" xmlns:wps="http://schemas.microsoft.com/office/word/2010/wordprocessingShape" mc:Ignorable="w14 w15 w16se w16cid w16 w16cex w16sdtdh w16sdtfl w16du wp14">
+<w:numbering xmlns:wpc="http://schemas.microsoft.com/office/word/2010/wordprocessingCanvas" xmlns:cx="http://schemas.microsoft.com/office/drawing/2014/chartex" xmlns:cx1="http://schemas.microsoft.com/office/drawing/2015/9/8/chartex" xmlns:cx2="http://schemas.microsoft.com/office/drawing/2015/10/21/chartex" xmlns:cx3="http://schemas.microsoft.com/office/drawing/2016/5/9/chartex" xmlns:cx4="http://schemas.microsoft.com/office/drawing/2016/5/10/chartex" xmlns:cx5="http://schemas.microsoft.com/office/drawing/2016/5/11/chartex" xmlns:cx6="http://schemas.microsoft.com/office/drawing/2016/5/12/chartex" xmlns:cx7="http://schemas.microsoft.com/office/drawing/2016/5/13/chartex" xmlns:cx8="http://schemas.microsoft.com/office/drawing/2016/5/14/chartex" xmlns:mc="http://schemas.openxmlformats.org/markup-compatibility/2006" xmlns:aink="http://schemas.microsoft.com/office/drawing/2016/ink" xmlns:am3d="http://schemas.microsoft.com/office/drawing/2017/model3d" xmlns:o="urn:schemas-microsoft-com:office:office" xmlns:r="http://schemas.openxmlformats.org/officeDocument/2006/relationships" xmlns:m="http://schemas.openxmlformats.org/officeDocument/2006/math" xmlns:v="urn:schemas-microsoft-com:vml" xmlns:wp14="http://schemas.microsoft.com/office/word/2010/wordprocessingDrawing" xmlns:wp="http://schemas.openxmlformats.org/drawingml/2006/wordprocessingDrawing" xmlns:w10="urn:schemas-microsoft-com:office:word" xmlns:w="http://schemas.openxmlformats.org/wordprocessingml/2006/main" xmlns:w14="http://schemas.microsoft.com/office/word/2010/wordml" xmlns:w15="http://schemas.microsoft.com/office/word/2012/wordml" xmlns:w16cid="http://schemas.microsoft.com/office/word/2016/wordml/cid" xmlns:w16se="http://schemas.microsoft.com/office/word/2015/wordml/symex" xmlns:wpg="http://schemas.microsoft.com/office/word/2010/wordprocessingGroup" xmlns:wpi="http://schemas.microsoft.com/office/word/2010/wordprocessingInk" xmlns:wne="http://schemas.microsoft.com/office/word/2006/wordml" xmlns:wps="http://schemas.microsoft.com/office/word/2010/wordprocessingShape" mc:Ignorable="w14 w15 w16se w16cid wp14">
   <w:abstractNum w:abstractNumId="0" w15:restartNumberingAfterBreak="0">
     <w:nsid w:val="03AA3F74"/>
     <w:multiLevelType w:val="hybridMultilevel"/>
@@ -3754,32 +3129,32 @@
       </w:pPr>
     </w:lvl>
   </w:abstractNum>
-  <w:num w:numId="1" w16cid:durableId="1981038936">
+  <w:num w:numId="1">
     <w:abstractNumId w:val="0"/>
   </w:num>
-  <w:num w:numId="2" w16cid:durableId="1653753976">
+  <w:num w:numId="2">
     <w:abstractNumId w:val="4"/>
   </w:num>
-  <w:num w:numId="3" w16cid:durableId="323121608">
+  <w:num w:numId="3">
     <w:abstractNumId w:val="5"/>
   </w:num>
-  <w:num w:numId="4" w16cid:durableId="1048725302">
+  <w:num w:numId="4">
     <w:abstractNumId w:val="2"/>
   </w:num>
-  <w:num w:numId="5" w16cid:durableId="693848488">
+  <w:num w:numId="5">
     <w:abstractNumId w:val="6"/>
   </w:num>
-  <w:num w:numId="6" w16cid:durableId="1021323633">
+  <w:num w:numId="6">
     <w:abstractNumId w:val="1"/>
   </w:num>
-  <w:num w:numId="7" w16cid:durableId="1659262902">
+  <w:num w:numId="7">
     <w:abstractNumId w:val="3"/>
   </w:num>
 </w:numbering>
 </file>
 
 <file path=word/styles.xml><?xml version="1.0" encoding="utf-8"?>
-<w:styles xmlns:mc="http://schemas.openxmlformats.org/markup-compatibility/2006" xmlns:r="http://schemas.openxmlformats.org/officeDocument/2006/relationships" xmlns:w="http://schemas.openxmlformats.org/wordprocessingml/2006/main" xmlns:w14="http://schemas.microsoft.com/office/word/2010/wordml" xmlns:w15="http://schemas.microsoft.com/office/word/2012/wordml" xmlns:w16cex="http://schemas.microsoft.com/office/word/2018/wordml/cex" xmlns:w16cid="http://schemas.microsoft.com/office/word/2016/wordml/cid" xmlns:w16="http://schemas.microsoft.com/office/word/2018/wordml" xmlns:w16du="http://schemas.microsoft.com/office/word/2023/wordml/word16du" xmlns:w16sdtdh="http://schemas.microsoft.com/office/word/2020/wordml/sdtdatahash" xmlns:w16sdtfl="http://schemas.microsoft.com/office/word/2024/wordml/sdtformatlock" xmlns:w16se="http://schemas.microsoft.com/office/word/2015/wordml/symex" mc:Ignorable="w14 w15 w16se w16cid w16 w16cex w16sdtdh w16sdtfl w16du">
+<w:styles xmlns:mc="http://schemas.openxmlformats.org/markup-compatibility/2006" xmlns:r="http://schemas.openxmlformats.org/officeDocument/2006/relationships" xmlns:w="http://schemas.openxmlformats.org/wordprocessingml/2006/main" xmlns:w14="http://schemas.microsoft.com/office/word/2010/wordml" xmlns:w15="http://schemas.microsoft.com/office/word/2012/wordml" xmlns:w16cid="http://schemas.microsoft.com/office/word/2016/wordml/cid" xmlns:w16se="http://schemas.microsoft.com/office/word/2015/wordml/symex" mc:Ignorable="w14 w15 w16se w16cid">
   <w:docDefaults>
     <w:rPrDefault>
       <w:rPr>
@@ -3797,7 +3172,7 @@
       </w:pPr>
     </w:pPrDefault>
   </w:docDefaults>
-  <w:latentStyles w:defLockedState="0" w:defUIPriority="99" w:defSemiHidden="0" w:defUnhideWhenUsed="0" w:defQFormat="0" w:count="376">
+  <w:latentStyles w:defLockedState="0" w:defUIPriority="99" w:defSemiHidden="0" w:defUnhideWhenUsed="0" w:defQFormat="0" w:count="375">
     <w:lsdException w:name="Normal" w:uiPriority="0" w:qFormat="1"/>
     <w:lsdException w:name="heading 1" w:uiPriority="9" w:qFormat="1"/>
     <w:lsdException w:name="heading 2" w:semiHidden="1" w:uiPriority="9" w:unhideWhenUsed="1" w:qFormat="1"/>
@@ -4173,7 +3548,6 @@
     <w:lsdException w:name="Smart Hyperlink" w:semiHidden="1" w:unhideWhenUsed="1"/>
     <w:lsdException w:name="Hashtag" w:semiHidden="1" w:unhideWhenUsed="1"/>
     <w:lsdException w:name="Unresolved Mention" w:semiHidden="1" w:unhideWhenUsed="1"/>
-    <w:lsdException w:name="Smart Link" w:semiHidden="1" w:unhideWhenUsed="1"/>
   </w:latentStyles>
   <w:style w:type="paragraph" w:default="1" w:styleId="Standard">
     <w:name w:val="Normal"/>
@@ -4381,6 +3755,7 @@
   <w:style w:type="character" w:default="1" w:styleId="Absatz-Standardschriftart">
     <w:name w:val="Default Paragraph Font"/>
     <w:uiPriority w:val="1"/>
+    <w:semiHidden/>
     <w:unhideWhenUsed/>
   </w:style>
   <w:style w:type="table" w:default="1" w:styleId="NormaleTabelle">

</xml_diff>